<commit_message>
Changed Name sakasham to saksham in project report
</commit_message>
<xml_diff>
--- a/Project-Report/Report/Software_Engineering_Report.docx
+++ b/Project-Report/Report/Software_Engineering_Report.docx
@@ -8897,7 +8897,7 @@
                 <w:szCs w:val="24"/>
                 <w:rtl w:val="0"/>
               </w:rPr>
-              <w:t xml:space="preserve"> Mayank , Sakasham, Samarth, Naman</w:t>
+              <w:t xml:space="preserve"> Mayank , Saksham, Samarth, Naman</w:t>
             </w:r>
           </w:p>
         </w:tc>
@@ -9632,7 +9632,7 @@
                 <w:szCs w:val="24"/>
                 <w:rtl w:val="0"/>
               </w:rPr>
-              <w:t xml:space="preserve"> Mayank , Sakasham, Samarth, Naman</w:t>
+              <w:t xml:space="preserve"> Mayank , Saksham, Samarth, Naman</w:t>
             </w:r>
           </w:p>
         </w:tc>
@@ -10364,7 +10364,7 @@
                 <w:szCs w:val="24"/>
                 <w:rtl w:val="0"/>
               </w:rPr>
-              <w:t xml:space="preserve"> Mayank , Sakasham, Samarth, Naman</w:t>
+              <w:t xml:space="preserve"> Mayank , Saksham, Samarth, Naman</w:t>
             </w:r>
           </w:p>
         </w:tc>
@@ -11115,7 +11115,7 @@
                 <w:szCs w:val="24"/>
                 <w:rtl w:val="0"/>
               </w:rPr>
-              <w:t xml:space="preserve"> Mayank , Sakasham, Samarth, Naman</w:t>
+              <w:t xml:space="preserve"> Mayank , Saksham, Samarth, Naman</w:t>
             </w:r>
           </w:p>
         </w:tc>
@@ -11866,7 +11866,7 @@
                 <w:szCs w:val="24"/>
                 <w:rtl w:val="0"/>
               </w:rPr>
-              <w:t xml:space="preserve"> Mayank , Sakasham, Samarth, Naman</w:t>
+              <w:t xml:space="preserve"> Mayank , Saksham, Samarth, Naman</w:t>
             </w:r>
           </w:p>
         </w:tc>
@@ -12597,7 +12597,7 @@
                 <w:szCs w:val="24"/>
                 <w:rtl w:val="0"/>
               </w:rPr>
-              <w:t xml:space="preserve"> Mayank , Sakasham, Samarth, Naman</w:t>
+              <w:t xml:space="preserve"> Mayank , Saksham, Samarth, Naman</w:t>
             </w:r>
           </w:p>
         </w:tc>

</xml_diff>